<commit_message>
Avanzado el desarrollo de la memoria.
</commit_message>
<xml_diff>
--- a/material/Memoria.docx
+++ b/material/Memoria.docx
@@ -14,7 +14,7 @@
         <w:rPr>
           <w:rFonts w:ascii="Helvetica Neue" w:hAnsi="Helvetica Neue"/>
           <w:noProof/>
-          <w:lang w:val="es-ES" w:eastAsia="es-ES_tradnl"/>
+          <w:lang w:val="es-ES_tradnl" w:eastAsia="es-ES_tradnl"/>
         </w:rPr>
         <w:drawing>
           <wp:anchor distT="0" distB="0" distL="114300" distR="114300" simplePos="0" relativeHeight="251658240" behindDoc="1" locked="0" layoutInCell="1" allowOverlap="1" wp14:anchorId="02E46ADF" wp14:editId="0FE4B16D">
@@ -301,7 +301,7 @@
         <w:rPr>
           <w:rFonts w:ascii="Helvetica Neue" w:hAnsi="Helvetica Neue"/>
           <w:noProof/>
-          <w:lang w:val="es-ES" w:eastAsia="es-ES_tradnl"/>
+          <w:lang w:val="es-ES_tradnl" w:eastAsia="es-ES_tradnl"/>
         </w:rPr>
         <w:drawing>
           <wp:inline distT="0" distB="0" distL="0" distR="0" wp14:anchorId="4E958735" wp14:editId="5970C8C1">
@@ -601,7 +601,13 @@
     <w:sdt>
       <w:sdtPr>
         <w:rPr>
-          <w:lang w:val="es-ES"/>
+          <w:rFonts w:asciiTheme="minorHAnsi" w:eastAsiaTheme="minorHAnsi" w:hAnsiTheme="minorHAnsi" w:cstheme="minorBidi"/>
+          <w:b w:val="0"/>
+          <w:bCs w:val="0"/>
+          <w:color w:val="auto"/>
+          <w:sz w:val="24"/>
+          <w:szCs w:val="24"/>
+          <w:lang w:val="es-ES" w:eastAsia="en-US"/>
         </w:rPr>
         <w:id w:val="-1335767126"/>
         <w:docPartObj>
@@ -611,12 +617,7 @@
       </w:sdtPr>
       <w:sdtEndPr>
         <w:rPr>
-          <w:rFonts w:asciiTheme="minorHAnsi" w:eastAsiaTheme="minorHAnsi" w:hAnsiTheme="minorHAnsi" w:cstheme="minorBidi"/>
           <w:noProof/>
-          <w:color w:val="auto"/>
-          <w:sz w:val="24"/>
-          <w:szCs w:val="24"/>
-          <w:lang w:eastAsia="en-US"/>
         </w:rPr>
       </w:sdtEndPr>
       <w:sdtContent>
@@ -658,7 +659,7 @@
               <w:b w:val="0"/>
               <w:bCs w:val="0"/>
               <w:noProof/>
-              <w:lang w:val="es-ES" w:eastAsia="es-ES_tradnl"/>
+              <w:lang w:val="es-ES_tradnl" w:eastAsia="es-ES_tradnl"/>
             </w:rPr>
           </w:pPr>
           <w:r>
@@ -683,7 +684,7 @@
             </w:rPr>
             <w:fldChar w:fldCharType="separate"/>
           </w:r>
-          <w:hyperlink w:anchor="_Toc486693681" w:history="1">
+          <w:hyperlink w:anchor="_Toc486840567" w:history="1">
             <w:r>
               <w:rPr>
                 <w:rStyle w:val="Hipervnculo"/>
@@ -697,7 +698,6 @@
               <w:rPr>
                 <w:noProof/>
                 <w:webHidden/>
-                <w:lang w:val="es-ES"/>
               </w:rPr>
               <w:tab/>
             </w:r>
@@ -705,7 +705,6 @@
               <w:rPr>
                 <w:noProof/>
                 <w:webHidden/>
-                <w:lang w:val="es-ES"/>
               </w:rPr>
               <w:fldChar w:fldCharType="begin"/>
             </w:r>
@@ -713,22 +712,19 @@
               <w:rPr>
                 <w:noProof/>
                 <w:webHidden/>
-                <w:lang w:val="es-ES"/>
               </w:rPr>
-              <w:instrText xml:space="preserve"> PAGEREF _Toc486693681 \h </w:instrText>
+              <w:instrText xml:space="preserve"> PAGEREF _Toc486840567 \h </w:instrText>
             </w:r>
             <w:r>
               <w:rPr>
                 <w:noProof/>
                 <w:webHidden/>
-                <w:lang w:val="es-ES"/>
               </w:rPr>
             </w:r>
             <w:r>
               <w:rPr>
                 <w:noProof/>
                 <w:webHidden/>
-                <w:lang w:val="es-ES"/>
               </w:rPr>
               <w:fldChar w:fldCharType="separate"/>
             </w:r>
@@ -736,7 +732,6 @@
               <w:rPr>
                 <w:noProof/>
                 <w:webHidden/>
-                <w:lang w:val="es-ES"/>
               </w:rPr>
               <w:t>3</w:t>
             </w:r>
@@ -744,7 +739,6 @@
               <w:rPr>
                 <w:noProof/>
                 <w:webHidden/>
-                <w:lang w:val="es-ES"/>
               </w:rPr>
               <w:fldChar w:fldCharType="end"/>
             </w:r>
@@ -752,6 +746,155 @@
         </w:p>
         <w:p>
           <w:pPr>
+            <w:pStyle w:val="TDC1"/>
+            <w:tabs>
+              <w:tab w:val="right" w:leader="dot" w:pos="8488"/>
+            </w:tabs>
+            <w:rPr>
+              <w:rFonts w:eastAsiaTheme="minorEastAsia"/>
+              <w:b w:val="0"/>
+              <w:bCs w:val="0"/>
+              <w:noProof/>
+              <w:lang w:val="es-ES_tradnl" w:eastAsia="es-ES_tradnl"/>
+            </w:rPr>
+          </w:pPr>
+          <w:hyperlink w:anchor="_Toc486840568" w:history="1">
+            <w:r>
+              <w:rPr>
+                <w:rStyle w:val="Hipervnculo"/>
+                <w:rFonts w:ascii="Helvetica Neue" w:hAnsi="Helvetica Neue"/>
+                <w:noProof/>
+                <w:lang w:val="es-ES"/>
+              </w:rPr>
+              <w:t>2. Testing</w:t>
+            </w:r>
+            <w:r>
+              <w:rPr>
+                <w:noProof/>
+                <w:webHidden/>
+              </w:rPr>
+              <w:tab/>
+            </w:r>
+            <w:r>
+              <w:rPr>
+                <w:noProof/>
+                <w:webHidden/>
+              </w:rPr>
+              <w:fldChar w:fldCharType="begin"/>
+            </w:r>
+            <w:r>
+              <w:rPr>
+                <w:noProof/>
+                <w:webHidden/>
+              </w:rPr>
+              <w:instrText xml:space="preserve"> PAGEREF _Toc486840568 \h </w:instrText>
+            </w:r>
+            <w:r>
+              <w:rPr>
+                <w:noProof/>
+                <w:webHidden/>
+              </w:rPr>
+            </w:r>
+            <w:r>
+              <w:rPr>
+                <w:noProof/>
+                <w:webHidden/>
+              </w:rPr>
+              <w:fldChar w:fldCharType="separate"/>
+            </w:r>
+            <w:r>
+              <w:rPr>
+                <w:noProof/>
+                <w:webHidden/>
+              </w:rPr>
+              <w:t>5</w:t>
+            </w:r>
+            <w:r>
+              <w:rPr>
+                <w:noProof/>
+                <w:webHidden/>
+              </w:rPr>
+              <w:fldChar w:fldCharType="end"/>
+            </w:r>
+          </w:hyperlink>
+        </w:p>
+        <w:p>
+          <w:pPr>
+            <w:pStyle w:val="TDC1"/>
+            <w:tabs>
+              <w:tab w:val="right" w:leader="dot" w:pos="8488"/>
+            </w:tabs>
+            <w:rPr>
+              <w:rFonts w:eastAsiaTheme="minorEastAsia"/>
+              <w:b w:val="0"/>
+              <w:bCs w:val="0"/>
+              <w:noProof/>
+              <w:lang w:val="es-ES_tradnl" w:eastAsia="es-ES_tradnl"/>
+            </w:rPr>
+          </w:pPr>
+          <w:hyperlink w:anchor="_Toc486840569" w:history="1">
+            <w:r>
+              <w:rPr>
+                <w:rStyle w:val="Hipervnculo"/>
+                <w:rFonts w:ascii="Helvetica Neue" w:hAnsi="Helvetica Neue"/>
+                <w:noProof/>
+                <w:lang w:val="es-ES"/>
+              </w:rPr>
+              <w:t>3. Problemas observados</w:t>
+            </w:r>
+            <w:r>
+              <w:rPr>
+                <w:noProof/>
+                <w:webHidden/>
+              </w:rPr>
+              <w:tab/>
+            </w:r>
+            <w:r>
+              <w:rPr>
+                <w:noProof/>
+                <w:webHidden/>
+              </w:rPr>
+              <w:fldChar w:fldCharType="begin"/>
+            </w:r>
+            <w:r>
+              <w:rPr>
+                <w:noProof/>
+                <w:webHidden/>
+              </w:rPr>
+              <w:instrText xml:space="preserve"> PAGEREF _Toc486840569 \h </w:instrText>
+            </w:r>
+            <w:r>
+              <w:rPr>
+                <w:noProof/>
+                <w:webHidden/>
+              </w:rPr>
+            </w:r>
+            <w:r>
+              <w:rPr>
+                <w:noProof/>
+                <w:webHidden/>
+              </w:rPr>
+              <w:fldChar w:fldCharType="separate"/>
+            </w:r>
+            <w:r>
+              <w:rPr>
+                <w:noProof/>
+                <w:webHidden/>
+              </w:rPr>
+              <w:t>5</w:t>
+            </w:r>
+            <w:r>
+              <w:rPr>
+                <w:noProof/>
+                <w:webHidden/>
+              </w:rPr>
+              <w:fldChar w:fldCharType="end"/>
+            </w:r>
+          </w:hyperlink>
+        </w:p>
+        <w:p>
+          <w:pPr>
+            <w:jc w:val="both"/>
             <w:rPr>
               <w:b/>
               <w:bCs/>
@@ -773,6 +916,7 @@
     </w:sdt>
     <w:p>
       <w:pPr>
+        <w:jc w:val="both"/>
         <w:rPr>
           <w:b/>
           <w:bCs/>
@@ -798,7 +942,7 @@
           <w:lang w:val="es-ES"/>
         </w:rPr>
       </w:pPr>
-      <w:bookmarkStart w:id="0" w:name="_Toc486693681"/>
+      <w:bookmarkStart w:id="0" w:name="_Toc486840567"/>
       <w:r>
         <w:rPr>
           <w:rFonts w:ascii="Helvetica Neue" w:hAnsi="Helvetica Neue"/>
@@ -1296,13 +1440,229 @@
           <w:lang w:val="es-ES"/>
         </w:rPr>
       </w:pPr>
-      <w:bookmarkStart w:id="1" w:name="_GoBack"/>
+      <w:r>
+        <w:rPr>
+          <w:rFonts w:ascii="Helvetica Neue" w:hAnsi="Helvetica Neue"/>
+          <w:lang w:val="es-ES"/>
+        </w:rPr>
+        <w:t>El diagrama de clases que hemos implementado para la resolución es el siguiente:</w:t>
+      </w:r>
+    </w:p>
+    <w:p>
+      <w:pPr>
+        <w:jc w:val="both"/>
+        <w:rPr>
+          <w:rFonts w:ascii="Helvetica Neue" w:hAnsi="Helvetica Neue"/>
+          <w:lang w:val="es-ES"/>
+        </w:rPr>
+      </w:pPr>
+    </w:p>
+    <w:p>
+      <w:pPr>
+        <w:jc w:val="center"/>
+        <w:rPr>
+          <w:rFonts w:ascii="Helvetica Neue" w:hAnsi="Helvetica Neue"/>
+          <w:lang w:val="es-ES"/>
+        </w:rPr>
+      </w:pPr>
+      <w:r>
+        <w:rPr>
+          <w:rFonts w:ascii="Helvetica Neue" w:hAnsi="Helvetica Neue"/>
+          <w:noProof/>
+          <w:lang w:val="es-ES_tradnl" w:eastAsia="es-ES_tradnl"/>
+        </w:rPr>
+        <w:drawing>
+          <wp:inline distT="0" distB="0" distL="0" distR="0" wp14:anchorId="500C1621" wp14:editId="2EF5BA12">
+            <wp:extent cx="5389245" cy="3151505"/>
+            <wp:effectExtent l="0" t="0" r="0" b="0"/>
+            <wp:docPr id="4" name="Imagen 4" descr="UML/App_UML.png"/>
+            <wp:cNvGraphicFramePr>
+              <a:graphicFrameLocks xmlns:a="http://schemas.openxmlformats.org/drawingml/2006/main" noChangeAspect="1"/>
+            </wp:cNvGraphicFramePr>
+            <a:graphic xmlns:a="http://schemas.openxmlformats.org/drawingml/2006/main">
+              <a:graphicData uri="http://schemas.openxmlformats.org/drawingml/2006/picture">
+                <pic:pic xmlns:pic="http://schemas.openxmlformats.org/drawingml/2006/picture">
+                  <pic:nvPicPr>
+                    <pic:cNvPr id="0" name="Picture 1" descr="UML/App_UML.png"/>
+                    <pic:cNvPicPr>
+                      <a:picLocks noChangeAspect="1" noChangeArrowheads="1"/>
+                    </pic:cNvPicPr>
+                  </pic:nvPicPr>
+                  <pic:blipFill>
+                    <a:blip r:embed="rId11">
+                      <a:extLst>
+                        <a:ext uri="{28A0092B-C50C-407E-A947-70E740481C1C}">
+                          <a14:useLocalDpi xmlns:a14="http://schemas.microsoft.com/office/drawing/2010/main" val="0"/>
+                        </a:ext>
+                      </a:extLst>
+                    </a:blip>
+                    <a:srcRect/>
+                    <a:stretch>
+                      <a:fillRect/>
+                    </a:stretch>
+                  </pic:blipFill>
+                  <pic:spPr bwMode="auto">
+                    <a:xfrm>
+                      <a:off x="0" y="0"/>
+                      <a:ext cx="5389245" cy="3151505"/>
+                    </a:xfrm>
+                    <a:prstGeom prst="rect">
+                      <a:avLst/>
+                    </a:prstGeom>
+                    <a:noFill/>
+                    <a:ln>
+                      <a:noFill/>
+                    </a:ln>
+                  </pic:spPr>
+                </pic:pic>
+              </a:graphicData>
+            </a:graphic>
+          </wp:inline>
+        </w:drawing>
+      </w:r>
+    </w:p>
+    <w:p>
+      <w:pPr>
+        <w:jc w:val="both"/>
+        <w:rPr>
+          <w:rFonts w:ascii="Helvetica Neue" w:hAnsi="Helvetica Neue"/>
+          <w:lang w:val="es-ES"/>
+        </w:rPr>
+      </w:pPr>
+    </w:p>
+    <w:p>
+      <w:pPr>
+        <w:pStyle w:val="Ttulo1"/>
+        <w:rPr>
+          <w:rFonts w:ascii="Helvetica Neue" w:hAnsi="Helvetica Neue"/>
+          <w:b/>
+          <w:lang w:val="es-ES"/>
+        </w:rPr>
+      </w:pPr>
+      <w:bookmarkStart w:id="1" w:name="_Toc486840568"/>
+      <w:r>
+        <w:rPr>
+          <w:rFonts w:ascii="Helvetica Neue" w:hAnsi="Helvetica Neue"/>
+          <w:b/>
+          <w:color w:val="000000" w:themeColor="text1"/>
+          <w:lang w:val="es-ES"/>
+        </w:rPr>
+        <w:t xml:space="preserve">2. </w:t>
+      </w:r>
+      <w:proofErr w:type="spellStart"/>
+      <w:r>
+        <w:rPr>
+          <w:rFonts w:ascii="Helvetica Neue" w:hAnsi="Helvetica Neue"/>
+          <w:b/>
+          <w:color w:val="000000" w:themeColor="text1"/>
+          <w:lang w:val="es-ES"/>
+        </w:rPr>
+        <w:t>Testing</w:t>
+      </w:r>
       <w:bookmarkEnd w:id="1"/>
+      <w:proofErr w:type="spellEnd"/>
+    </w:p>
+    <w:p>
+      <w:pPr>
+        <w:jc w:val="both"/>
+        <w:rPr>
+          <w:rFonts w:ascii="Helvetica Neue" w:hAnsi="Helvetica Neue"/>
+          <w:lang w:val="es-ES"/>
+        </w:rPr>
+      </w:pPr>
+    </w:p>
+    <w:p>
+      <w:pPr>
+        <w:jc w:val="both"/>
+        <w:rPr>
+          <w:rFonts w:ascii="Helvetica Neue" w:hAnsi="Helvetica Neue"/>
+          <w:lang w:val="es-ES"/>
+        </w:rPr>
+      </w:pPr>
+      <w:r>
+        <w:rPr>
+          <w:rFonts w:ascii="Helvetica Neue" w:hAnsi="Helvetica Neue"/>
+          <w:lang w:val="es-ES"/>
+        </w:rPr>
+        <w:t>Para comprobar el correcto funcionamiento del código desarrollado, hemos tratado de acceder a las diferentes pantallas de la aplicació</w:t>
+      </w:r>
+      <w:r>
+        <w:rPr>
+          <w:rFonts w:ascii="Helvetica Neue" w:hAnsi="Helvetica Neue"/>
+          <w:lang w:val="es-ES"/>
+        </w:rPr>
+        <w:t>n desde diferentes lugares</w:t>
+      </w:r>
+      <w:r>
+        <w:rPr>
+          <w:rFonts w:ascii="Helvetica Neue" w:hAnsi="Helvetica Neue"/>
+          <w:lang w:val="es-ES"/>
+        </w:rPr>
+        <w:t>, cambiando la orientació</w:t>
+      </w:r>
+      <w:r>
+        <w:rPr>
+          <w:rFonts w:ascii="Helvetica Neue" w:hAnsi="Helvetica Neue"/>
+          <w:lang w:val="es-ES"/>
+        </w:rPr>
+        <w:t>n del dispositivo, e interactuando con los distintos elementos.</w:t>
+      </w:r>
+    </w:p>
+    <w:p>
+      <w:pPr>
+        <w:jc w:val="both"/>
+        <w:rPr>
+          <w:rFonts w:ascii="Helvetica Neue" w:hAnsi="Helvetica Neue"/>
+          <w:lang w:val="es-ES"/>
+        </w:rPr>
+      </w:pPr>
+    </w:p>
+    <w:p>
+      <w:pPr>
+        <w:pStyle w:val="Ttulo1"/>
+        <w:rPr>
+          <w:rFonts w:ascii="Helvetica Neue" w:hAnsi="Helvetica Neue"/>
+          <w:b/>
+          <w:color w:val="000000" w:themeColor="text1"/>
+          <w:lang w:val="es-ES"/>
+        </w:rPr>
+      </w:pPr>
+      <w:bookmarkStart w:id="2" w:name="_Toc486840569"/>
+      <w:r>
+        <w:rPr>
+          <w:rFonts w:ascii="Helvetica Neue" w:hAnsi="Helvetica Neue"/>
+          <w:b/>
+          <w:color w:val="000000" w:themeColor="text1"/>
+          <w:lang w:val="es-ES"/>
+        </w:rPr>
+        <w:t>3. Problemas observados</w:t>
+      </w:r>
+      <w:bookmarkEnd w:id="2"/>
+    </w:p>
+    <w:p>
+      <w:pPr>
+        <w:jc w:val="both"/>
+        <w:rPr>
+          <w:rFonts w:ascii="Helvetica Neue" w:hAnsi="Helvetica Neue"/>
+          <w:lang w:val="es-ES"/>
+        </w:rPr>
+      </w:pPr>
+    </w:p>
+    <w:p>
+      <w:pPr>
+        <w:jc w:val="both"/>
+        <w:rPr>
+          <w:rFonts w:ascii="Helvetica Neue" w:hAnsi="Helvetica Neue"/>
+          <w:lang w:val="es-ES"/>
+        </w:rPr>
+      </w:pPr>
+      <w:bookmarkStart w:id="3" w:name="_GoBack"/>
+      <w:bookmarkEnd w:id="3"/>
     </w:p>
     <w:sectPr>
-      <w:headerReference w:type="default" r:id="rId11"/>
-      <w:footerReference w:type="even" r:id="rId12"/>
-      <w:footerReference w:type="default" r:id="rId13"/>
+      <w:headerReference w:type="default" r:id="rId12"/>
+      <w:footerReference w:type="even" r:id="rId13"/>
+      <w:footerReference w:type="default" r:id="rId14"/>
       <w:pgSz w:w="11900" w:h="16840"/>
       <w:pgMar w:top="1417" w:right="1701" w:bottom="1417" w:left="1701" w:header="708" w:footer="708" w:gutter="0"/>
       <w:cols w:space="708"/>
@@ -1407,7 +1767,7 @@
         <w:noProof/>
         <w:sz w:val="20"/>
       </w:rPr>
-      <w:t>5</w:t>
+      <w:t>2</w:t>
     </w:r>
     <w:r>
       <w:rPr>
@@ -2564,7 +2924,7 @@
 </file>
 
 <file path=customXml/itemProps1.xml><?xml version="1.0" encoding="utf-8"?>
-<ds:datastoreItem xmlns:ds="http://schemas.openxmlformats.org/officeDocument/2006/customXml" ds:itemID="{F24DF7E9-0775-9545-9466-DC0F7C04152C}">
+<ds:datastoreItem xmlns:ds="http://schemas.openxmlformats.org/officeDocument/2006/customXml" ds:itemID="{BF65CFE4-6DA3-944A-AFC4-682064F2F413}">
   <ds:schemaRefs>
     <ds:schemaRef ds:uri="http://schemas.openxmlformats.org/officeDocument/2006/bibliography"/>
   </ds:schemaRefs>

</xml_diff>